<commit_message>
Fixed tasks 3 and 4, uploaded task 7
</commit_message>
<xml_diff>
--- a/Task 3/Task3.docx
+++ b/Task 3/Task3.docx
@@ -301,7 +301,6 @@
           <w:lang w:val="en-US"/>
         </w:rPr>
       </w:pPr>
-      <w:proofErr w:type="spellStart"/>
       <w:r>
         <w:rPr>
           <w:rFonts w:cs="Times New Roman"/>
@@ -311,10 +310,12 @@
           <w:szCs w:val="28"/>
           <w:lang w:val="en-US"/>
         </w:rPr>
-        <w:t>Vdovkina</w:t>
-      </w:r>
-      <w:proofErr w:type="spellEnd"/>
-      <w:r>
+        <w:t>Vdovkina Sophia</w:t>
+      </w:r>
+    </w:p>
+    <w:p>
+      <w:pPr>
+        <w:jc w:val="right"/>
         <w:rPr>
           <w:rFonts w:cs="Times New Roman"/>
           <w:i/>
@@ -323,12 +324,8 @@
           <w:szCs w:val="28"/>
           <w:lang w:val="en-US"/>
         </w:rPr>
-        <w:t xml:space="preserve"> Sophia</w:t>
-      </w:r>
-    </w:p>
-    <w:p>
-      <w:pPr>
-        <w:jc w:val="right"/>
+      </w:pPr>
+      <w:r>
         <w:rPr>
           <w:rFonts w:cs="Times New Roman"/>
           <w:i/>
@@ -337,30 +334,7 @@
           <w:szCs w:val="28"/>
           <w:lang w:val="en-US"/>
         </w:rPr>
-      </w:pPr>
-      <w:proofErr w:type="spellStart"/>
-      <w:r>
-        <w:rPr>
-          <w:rFonts w:cs="Times New Roman"/>
-          <w:i/>
-          <w:iCs/>
-          <w:sz w:val="28"/>
-          <w:szCs w:val="28"/>
-          <w:lang w:val="en-US"/>
-        </w:rPr>
-        <w:t>Syrchenko</w:t>
-      </w:r>
-      <w:proofErr w:type="spellEnd"/>
-      <w:r>
-        <w:rPr>
-          <w:rFonts w:cs="Times New Roman"/>
-          <w:i/>
-          <w:iCs/>
-          <w:sz w:val="28"/>
-          <w:szCs w:val="28"/>
-          <w:lang w:val="en-US"/>
-        </w:rPr>
-        <w:t xml:space="preserve"> </w:t>
+        <w:t xml:space="preserve">Syrchenko </w:t>
       </w:r>
       <w:proofErr w:type="spellStart"/>
       <w:r>
@@ -5830,10 +5804,10 @@
           <w:noProof/>
         </w:rPr>
         <w:drawing>
-          <wp:inline distT="0" distB="0" distL="0" distR="0" wp14:anchorId="7CCD5F60" wp14:editId="6DD0D7EA">
-            <wp:extent cx="4897120" cy="3347014"/>
-            <wp:effectExtent l="0" t="0" r="0" b="6350"/>
-            <wp:docPr id="3" name="Рисунок 3"/>
+          <wp:inline distT="0" distB="0" distL="0" distR="0" wp14:anchorId="6278AFCD" wp14:editId="08374EA9">
+            <wp:extent cx="4701461" cy="3238500"/>
+            <wp:effectExtent l="0" t="0" r="4445" b="0"/>
+            <wp:docPr id="2" name="Рисунок 2"/>
             <wp:cNvGraphicFramePr>
               <a:graphicFrameLocks xmlns:a="http://schemas.openxmlformats.org/drawingml/2006/main" noChangeAspect="1"/>
             </wp:cNvGraphicFramePr>
@@ -5846,13 +5820,13 @@
                   </pic:nvPicPr>
                   <pic:blipFill rotWithShape="1">
                     <a:blip r:embed="rId6"/>
-                    <a:srcRect r="669"/>
+                    <a:srcRect l="1443"/>
                     <a:stretch/>
                   </pic:blipFill>
                   <pic:spPr bwMode="auto">
                     <a:xfrm>
                       <a:off x="0" y="0"/>
-                      <a:ext cx="4901826" cy="3350231"/>
+                      <a:ext cx="4706680" cy="3242095"/>
                     </a:xfrm>
                     <a:prstGeom prst="rect">
                       <a:avLst/>

</xml_diff>